<commit_message>
Added more articles to thesis journal
</commit_message>
<xml_diff>
--- a/Thesis/Thesis Journal.docx
+++ b/Thesis/Thesis Journal.docx
@@ -3,13 +3,327 @@
 <w:document xmlns:wpc="http://schemas.microsoft.com/office/word/2010/wordprocessingCanvas" xmlns:cx="http://schemas.microsoft.com/office/drawing/2014/chartex" xmlns:cx1="http://schemas.microsoft.com/office/drawing/2015/9/8/chartex" xmlns:cx2="http://schemas.microsoft.com/office/drawing/2015/10/21/chartex" xmlns:cx3="http://schemas.microsoft.com/office/drawing/2016/5/9/chartex" xmlns:cx4="http://schemas.microsoft.com/office/drawing/2016/5/10/chartex" xmlns:cx5="http://schemas.microsoft.com/office/drawing/2016/5/11/chartex" xmlns:cx6="http://schemas.microsoft.com/office/drawing/2016/5/12/chartex" xmlns:cx7="http://schemas.microsoft.com/office/drawing/2016/5/13/chartex" xmlns:cx8="http://schemas.microsoft.com/office/drawing/2016/5/14/chartex" xmlns:mc="http://schemas.openxmlformats.org/markup-compatibility/2006" xmlns:aink="http://schemas.microsoft.com/office/drawing/2016/ink" xmlns:am3d="http://schemas.microsoft.com/office/drawing/2017/model3d" xmlns:o="urn:schemas-microsoft-com:office:office" xmlns:r="http://schemas.openxmlformats.org/officeDocument/2006/relationships" xmlns:m="http://schemas.openxmlformats.org/officeDocument/2006/math" xmlns:v="urn:schemas-microsoft-com:vml" xmlns:wp14="http://schemas.microsoft.com/office/word/2010/wordprocessingDrawing" xmlns:wp="http://schemas.openxmlformats.org/drawingml/2006/wordprocessingDrawing" xmlns:w10="urn:schemas-microsoft-com:office:word" xmlns:w="http://schemas.openxmlformats.org/wordprocessingml/2006/main" xmlns:w14="http://schemas.microsoft.com/office/word/2010/wordml" xmlns:w15="http://schemas.microsoft.com/office/word/2012/wordml" xmlns:w16cex="http://schemas.microsoft.com/office/word/2018/wordml/cex" xmlns:w16cid="http://schemas.microsoft.com/office/word/2016/wordml/cid" xmlns:w16="http://schemas.microsoft.com/office/word/2018/wordml" xmlns:w16se="http://schemas.microsoft.com/office/word/2015/wordml/symex" xmlns:wpg="http://schemas.microsoft.com/office/word/2010/wordprocessingGroup" xmlns:wpi="http://schemas.microsoft.com/office/word/2010/wordprocessingInk" xmlns:wne="http://schemas.microsoft.com/office/word/2006/wordml" xmlns:wps="http://schemas.microsoft.com/office/word/2010/wordprocessingShape" mc:Ignorable="w14 w15 w16se w16cid w16 w16cex wp14">
   <w:body>
     <w:p>
+      <w:pPr>
+        <w:pStyle w:val="Title"/>
+      </w:pPr>
       <w:r>
         <w:t>Thesis Journal</w:t>
       </w:r>
     </w:p>
+    <w:p>
+      <w:pPr>
+        <w:pStyle w:val="Heading1"/>
+      </w:pPr>
+      <w:r>
+        <w:t>Week 2</w:t>
+      </w:r>
+    </w:p>
+    <w:p>
+      <w:r>
+        <w:t>The Wavefunction Collapse Algorithm explained very clearly</w:t>
+      </w:r>
+    </w:p>
+    <w:p>
+      <w:r>
+        <w:t>Robert Heaton</w:t>
+      </w:r>
+      <w:r>
+        <w:t xml:space="preserve"> explains what Wave Function Collapse is in a general sense and</w:t>
+      </w:r>
+      <w:r>
+        <w:t xml:space="preserve"> walks through some examples. He first starts out by saying he is explaining the “Even Simpler Tiled Model” which is a slow but readable implementation. The first example is of planning a wedding dinner where you need to seat every person, but each person has a restriction on who they sit with. The algorithm first starts by saying all options are possible and then beings by “collapsing the wave function for a single seat” which means you pick a random name off the list of possible options. With this one decision made, the possible options for future seats are restricted, so you </w:t>
+      </w:r>
+      <w:proofErr w:type="gramStart"/>
+      <w:r>
+        <w:t>have to</w:t>
+      </w:r>
+      <w:proofErr w:type="gramEnd"/>
+      <w:r>
+        <w:t xml:space="preserve"> update all possible options for the other seats. Then you repeat this process again and again until every seat is </w:t>
+      </w:r>
+      <w:proofErr w:type="gramStart"/>
+      <w:r>
+        <w:t>taken</w:t>
+      </w:r>
+      <w:proofErr w:type="gramEnd"/>
+      <w:r>
+        <w:t xml:space="preserve"> or you reach a contradiction where a seat can’t be filled. If a contradiction </w:t>
+      </w:r>
+      <w:proofErr w:type="gramStart"/>
+      <w:r>
+        <w:t>occurs</w:t>
+      </w:r>
+      <w:proofErr w:type="gramEnd"/>
+      <w:r>
+        <w:t xml:space="preserve"> you can either rollback a few seats or you can start completely over (which is what Robert does).</w:t>
+      </w:r>
+    </w:p>
+    <w:p>
+      <w:r>
+        <w:t>The next example is on a basic tiled map of land, coast, and sea. Instead of using a bunch of rules (completely doable), he uses an image that gives us a basic idea of the rules.</w:t>
+      </w:r>
+      <w:r>
+        <w:t xml:space="preserve"> The rules look like “(SEA, COAST, LEFT) which means a SEA tile can be placed to the LEFT of a COAST tile. This rule would also need an accompanying (COAST, SEA, RIGHT) for the other </w:t>
+      </w:r>
+      <w:proofErr w:type="gramStart"/>
+      <w:r>
+        <w:t>tiles</w:t>
+      </w:r>
+      <w:proofErr w:type="gramEnd"/>
+      <w:r>
+        <w:t xml:space="preserve"> perspective. </w:t>
+      </w:r>
+      <w:proofErr w:type="gramStart"/>
+      <w:r>
+        <w:t>All of</w:t>
+      </w:r>
+      <w:proofErr w:type="gramEnd"/>
+      <w:r>
+        <w:t xml:space="preserve"> these rules can be generated by an image that checks the possibilities.</w:t>
+      </w:r>
+      <w:r>
+        <w:t xml:space="preserve"> The other part is calculating the frequency of each piece to change from pure randomly selecting of tiles to weighting the choices. On top of this, first start with the “low entropy” choices where the fewest options are available</w:t>
+      </w:r>
+      <w:r>
+        <w:t>. We then repeat like the wedding.</w:t>
+      </w:r>
+    </w:p>
+    <w:p>
+      <w:r>
+        <w:t xml:space="preserve">He ends it by saying the “Overlapping Model” is the next step up. It is </w:t>
+      </w:r>
+      <w:proofErr w:type="spellStart"/>
+      <w:r>
+        <w:t>analagou</w:t>
+      </w:r>
+      <w:proofErr w:type="spellEnd"/>
+      <w:r>
+        <w:t xml:space="preserve"> to order-1 Markov chain</w:t>
+      </w:r>
+    </w:p>
+    <w:p>
+      <w:hyperlink r:id="rId6" w:history="1">
+        <w:r>
+          <w:rPr>
+            <w:rStyle w:val="Hyperlink"/>
+          </w:rPr>
+          <w:t>https://robertheaton.com/2018/12/17/wavefunction-collapse-algorithm/</w:t>
+        </w:r>
+      </w:hyperlink>
+    </w:p>
     <w:p/>
     <w:p>
       <w:r>
+        <w:t>Playing Carcassonne on Steam</w:t>
+      </w:r>
+    </w:p>
+    <w:p>
+      <w:r>
+        <w:t xml:space="preserve">I chose Carcassonne because it had good reviews on Steam. I wanted to learn about the good and bad elements of their UI/UX. </w:t>
+      </w:r>
+      <w:r>
+        <w:t xml:space="preserve">The digital </w:t>
+      </w:r>
+      <w:proofErr w:type="spellStart"/>
+      <w:r>
+        <w:t>Carcassone</w:t>
+      </w:r>
+      <w:proofErr w:type="spellEnd"/>
+      <w:r>
+        <w:t xml:space="preserve"> starts you out in a tutorial. It teaches you </w:t>
+      </w:r>
+      <w:r>
+        <w:t xml:space="preserve">the basic controls and then immediately throws you into a game. The main button where you confirm placing your pieces is massive in the bottom left. Since the controls are very simple it was fine to have a large button although it did feel like a mobile port. Everything felt very pure </w:t>
+      </w:r>
+      <w:proofErr w:type="spellStart"/>
+      <w:r>
+        <w:t>tappable</w:t>
+      </w:r>
+      <w:proofErr w:type="spellEnd"/>
+      <w:r>
+        <w:t xml:space="preserve">. WASD did not move around the map. Which </w:t>
+      </w:r>
+      <w:proofErr w:type="gramStart"/>
+      <w:r>
+        <w:t>didn’t</w:t>
+      </w:r>
+      <w:proofErr w:type="gramEnd"/>
+      <w:r>
+        <w:t xml:space="preserve"> feel very good, but you could click and drag to move the screen around. Points also </w:t>
+      </w:r>
+      <w:proofErr w:type="gramStart"/>
+      <w:r>
+        <w:t>weren’t</w:t>
+      </w:r>
+      <w:proofErr w:type="gramEnd"/>
+      <w:r>
+        <w:t xml:space="preserve"> shown, so it was very hard to see how well I was doing. They show confirmed points, but things like the monastery should still show their points they are currently giving (They give points for each adjacent tile) even if not </w:t>
+      </w:r>
+      <w:proofErr w:type="gramStart"/>
+      <w:r>
+        <w:t>all of</w:t>
+      </w:r>
+      <w:proofErr w:type="gramEnd"/>
+      <w:r>
+        <w:t xml:space="preserve"> the tiles have been placed. Another big problem is the lack of tooltips. There are numbers on the screen, but it </w:t>
+      </w:r>
+      <w:proofErr w:type="gramStart"/>
+      <w:r>
+        <w:t>isn’t</w:t>
+      </w:r>
+      <w:proofErr w:type="gramEnd"/>
+      <w:r>
+        <w:t xml:space="preserve"> obvious what they are. It would be a great help if there </w:t>
+      </w:r>
+      <w:proofErr w:type="gramStart"/>
+      <w:r>
+        <w:t>was</w:t>
+      </w:r>
+      <w:proofErr w:type="gramEnd"/>
+      <w:r>
+        <w:t xml:space="preserve"> even simple tooltips.</w:t>
+      </w:r>
+    </w:p>
+    <w:p>
+      <w:hyperlink r:id="rId7" w:history="1">
+        <w:r>
+          <w:rPr>
+            <w:rStyle w:val="Hyperlink"/>
+          </w:rPr>
+          <w:t>https://store.steampowered.com/app/598810/Carcassonne__Tiles__Tactics/</w:t>
+        </w:r>
+      </w:hyperlink>
+    </w:p>
+    <w:p/>
+    <w:p/>
+    <w:p>
+      <w:r>
+        <w:t xml:space="preserve">Playing Ticket </w:t>
+      </w:r>
+      <w:proofErr w:type="gramStart"/>
+      <w:r>
+        <w:t>To</w:t>
+      </w:r>
+      <w:proofErr w:type="gramEnd"/>
+      <w:r>
+        <w:t xml:space="preserve"> Ride On Steam</w:t>
+      </w:r>
+    </w:p>
+    <w:p>
+      <w:r>
+        <w:t xml:space="preserve">I chose Ticket </w:t>
+      </w:r>
+      <w:proofErr w:type="gramStart"/>
+      <w:r>
+        <w:t>To</w:t>
+      </w:r>
+      <w:proofErr w:type="gramEnd"/>
+      <w:r>
+        <w:t xml:space="preserve"> Ride because it also had good reviews on Steam. I started with the tutorial where it showed you are trying to score points by connecting cities with train routes. There are long term goals like </w:t>
+      </w:r>
+      <w:proofErr w:type="gramStart"/>
+      <w:r>
+        <w:t>new York</w:t>
+      </w:r>
+      <w:proofErr w:type="gramEnd"/>
+      <w:r>
+        <w:t xml:space="preserve"> to Miami, but it is made up of shorter routes like Miami to Atlanta. They chose a </w:t>
+      </w:r>
+      <w:proofErr w:type="gramStart"/>
+      <w:r>
+        <w:t>really cool</w:t>
+      </w:r>
+      <w:proofErr w:type="gramEnd"/>
+      <w:r>
+        <w:t xml:space="preserve"> way of playing cards for routes where you drag a card to the route and the top left corner has a bullseye, so you can no exactly which route is being chosen. </w:t>
+      </w:r>
+      <w:proofErr w:type="gramStart"/>
+      <w:r>
+        <w:t>Also</w:t>
+      </w:r>
+      <w:proofErr w:type="gramEnd"/>
+      <w:r>
+        <w:t xml:space="preserve"> the current route you are hovering over is highlighted with green or red to show if you can/cannot build it.</w:t>
+      </w:r>
+      <w:r>
+        <w:t xml:space="preserve"> When choosing your </w:t>
+      </w:r>
+      <w:proofErr w:type="gramStart"/>
+      <w:r>
+        <w:t>long term</w:t>
+      </w:r>
+      <w:proofErr w:type="gramEnd"/>
+      <w:r>
+        <w:t xml:space="preserve"> route cards, the map highlights the two cities, so you can easily determine if you want to choose it or not. It also darkens the rest of the map to make it even more obvious. This is a nice touch.</w:t>
+      </w:r>
+      <w:r>
+        <w:t xml:space="preserve"> Scoring is not obvious. They </w:t>
+      </w:r>
+      <w:proofErr w:type="gramStart"/>
+      <w:r>
+        <w:t>don’t</w:t>
+      </w:r>
+      <w:proofErr w:type="gramEnd"/>
+      <w:r>
+        <w:t xml:space="preserve"> explain that the longer routes give more points, and </w:t>
+      </w:r>
+      <w:proofErr w:type="spellStart"/>
+      <w:r>
+        <w:t>its</w:t>
+      </w:r>
+      <w:proofErr w:type="spellEnd"/>
+      <w:r>
+        <w:t xml:space="preserve"> hard to determine how well you are doing during the game. At the end it totals things nicely by going through each category one by one, but it would help to have in game scoring. There are also numbers that you </w:t>
+      </w:r>
+      <w:proofErr w:type="gramStart"/>
+      <w:r>
+        <w:t>have to</w:t>
+      </w:r>
+      <w:proofErr w:type="gramEnd"/>
+      <w:r>
+        <w:t xml:space="preserve"> guess at what they mean. Is that the number of trains you have left? No idea. I guess </w:t>
+      </w:r>
+      <w:proofErr w:type="gramStart"/>
+      <w:r>
+        <w:t>I’ll</w:t>
+      </w:r>
+      <w:proofErr w:type="gramEnd"/>
+      <w:r>
+        <w:t xml:space="preserve"> wait until I place a train to find out. The Ais turns went extremely quickly and allowed for a </w:t>
+      </w:r>
+      <w:proofErr w:type="gramStart"/>
+      <w:r>
+        <w:t>15 minute</w:t>
+      </w:r>
+      <w:proofErr w:type="gramEnd"/>
+      <w:r>
+        <w:t xml:space="preserve"> game where normal games can last 2 hours. This was extremely helpful if I want to practice strategies. Overall, it was a good </w:t>
+      </w:r>
+      <w:proofErr w:type="spellStart"/>
+      <w:r>
+        <w:t>boardgaming</w:t>
+      </w:r>
+      <w:proofErr w:type="spellEnd"/>
+      <w:r>
+        <w:t xml:space="preserve"> experience.</w:t>
+      </w:r>
+    </w:p>
+    <w:p>
+      <w:r>
+        <w:t>https://store.steampowered.com/app/108200/Ticket_to_Ride/</w:t>
+      </w:r>
+    </w:p>
+    <w:p/>
+    <w:p>
+      <w:pPr>
+        <w:pStyle w:val="Heading2"/>
+      </w:pPr>
+      <w:r>
+        <w:t>Week 1</w:t>
+      </w:r>
+    </w:p>
+    <w:p>
+      <w:r>
         <w:t>AI-based Playtesting of Contemporary Boardgames</w:t>
       </w:r>
     </w:p>
@@ -58,7 +372,7 @@
       </w:r>
     </w:p>
     <w:p>
-      <w:hyperlink r:id="rId6" w:history="1">
+      <w:hyperlink r:id="rId8" w:history="1">
         <w:r>
           <w:rPr>
             <w:rStyle w:val="Hyperlink"/>
@@ -77,6 +391,7 @@
     <w:p>
       <w:proofErr w:type="spellStart"/>
       <w:r>
+        <w:lastRenderedPageBreak/>
         <w:t>StoneMaier</w:t>
       </w:r>
       <w:proofErr w:type="spellEnd"/>
@@ -136,7 +451,7 @@
       </w:r>
     </w:p>
     <w:p>
-      <w:hyperlink r:id="rId7" w:history="1">
+      <w:hyperlink r:id="rId9" w:history="1">
         <w:r>
           <w:rPr>
             <w:rStyle w:val="Hyperlink"/>
@@ -186,42 +501,24 @@
       </w:r>
       <w:proofErr w:type="gramEnd"/>
       <w:r>
-        <w:t xml:space="preserve"> and you don’t know what cards you will draw. She explains different search algorithms and the MCTS (Monte-Carlo Tree Search) is a best-first </w:t>
-      </w:r>
-      <w:r>
-        <w:lastRenderedPageBreak/>
-        <w:t xml:space="preserve">search algorithm. You build a tree and then choose the most promising one. MCTS has seen success in </w:t>
-      </w:r>
-      <w:proofErr w:type="spellStart"/>
-      <w:r>
-        <w:t>Catan</w:t>
-      </w:r>
-      <w:proofErr w:type="spellEnd"/>
-      <w:r>
-        <w:t xml:space="preserve"> and Bridge. The paper explains the rules of Ticket To ride</w:t>
+        <w:t xml:space="preserve"> and you don’t know what cards you will draw. She explains different search algorithms and the MCTS (Monte-Carlo Tree Search) is a best-first search algorithm. You build a tree and then choose the most promising one. MCTS has seen success in Catan and Bridge. The paper explains the rules of Ticket To ride</w:t>
       </w:r>
       <w:r>
         <w:t>, MCTS, and then how MCTS could be used for Ticket to Ride. She then explains how different types of MCTS agents compared against different players like Single Observer and Cheating Player. In conclusion MCTS is successful in Ticket to Ride with Flat Monte-Carlo working best. The thesis only focused on two players, so further research would be necessary to test if MCTS would work with more.</w:t>
       </w:r>
     </w:p>
     <w:p>
-      <w:hyperlink r:id="rId8" w:history="1">
+      <w:hyperlink r:id="rId10" w:history="1">
         <w:r>
           <w:rPr>
             <w:rStyle w:val="Hyperlink"/>
           </w:rPr>
-          <w:t>https://project.dke.maastrich</w:t>
-        </w:r>
-        <w:r>
-          <w:rPr>
-            <w:rStyle w:val="Hyperlink"/>
-          </w:rPr>
-          <w:t>tuniversity.nl/games/files/msc/Huchler_thesis.pdf</w:t>
+          <w:t>https://project.dke.maastrichtuniversity.nl/games/files/msc/Huchler_thesis.pdf</w:t>
         </w:r>
       </w:hyperlink>
     </w:p>
     <w:sectPr>
-      <w:headerReference w:type="default" r:id="rId9"/>
+      <w:headerReference w:type="default" r:id="rId11"/>
       <w:pgSz w:w="12240" w:h="15840"/>
       <w:pgMar w:top="1440" w:right="1440" w:bottom="1440" w:left="1440" w:header="720" w:footer="720" w:gutter="0"/>
       <w:cols w:space="720"/>
@@ -697,6 +994,49 @@
     <w:name w:val="Normal"/>
     <w:qFormat/>
   </w:style>
+  <w:style w:type="paragraph" w:styleId="Heading1">
+    <w:name w:val="heading 1"/>
+    <w:basedOn w:val="Normal"/>
+    <w:next w:val="Normal"/>
+    <w:link w:val="Heading1Char"/>
+    <w:uiPriority w:val="9"/>
+    <w:qFormat/>
+    <w:rsid w:val="00C579C5"/>
+    <w:pPr>
+      <w:keepNext/>
+      <w:keepLines/>
+      <w:spacing w:before="240" w:after="0"/>
+      <w:outlineLvl w:val="0"/>
+    </w:pPr>
+    <w:rPr>
+      <w:rFonts w:asciiTheme="majorHAnsi" w:eastAsiaTheme="majorEastAsia" w:hAnsiTheme="majorHAnsi" w:cstheme="majorBidi"/>
+      <w:color w:val="2F5496" w:themeColor="accent1" w:themeShade="BF"/>
+      <w:sz w:val="32"/>
+      <w:szCs w:val="32"/>
+    </w:rPr>
+  </w:style>
+  <w:style w:type="paragraph" w:styleId="Heading2">
+    <w:name w:val="heading 2"/>
+    <w:basedOn w:val="Normal"/>
+    <w:next w:val="Normal"/>
+    <w:link w:val="Heading2Char"/>
+    <w:uiPriority w:val="9"/>
+    <w:unhideWhenUsed/>
+    <w:qFormat/>
+    <w:rsid w:val="00C579C5"/>
+    <w:pPr>
+      <w:keepNext/>
+      <w:keepLines/>
+      <w:spacing w:before="40" w:after="0"/>
+      <w:outlineLvl w:val="1"/>
+    </w:pPr>
+    <w:rPr>
+      <w:rFonts w:asciiTheme="majorHAnsi" w:eastAsiaTheme="majorEastAsia" w:hAnsiTheme="majorHAnsi" w:cstheme="majorBidi"/>
+      <w:color w:val="2F5496" w:themeColor="accent1" w:themeShade="BF"/>
+      <w:sz w:val="26"/>
+      <w:szCs w:val="26"/>
+    </w:rPr>
+  </w:style>
   <w:style w:type="character" w:default="1" w:styleId="DefaultParagraphFont">
     <w:name w:val="Default Paragraph Font"/>
     <w:uiPriority w:val="1"/>
@@ -728,7 +1068,6 @@
     <w:name w:val="Hyperlink"/>
     <w:basedOn w:val="DefaultParagraphFont"/>
     <w:uiPriority w:val="99"/>
-    <w:semiHidden/>
     <w:unhideWhenUsed/>
     <w:rsid w:val="009B50DB"/>
     <w:rPr>
@@ -791,6 +1130,78 @@
     <w:link w:val="Footer"/>
     <w:uiPriority w:val="99"/>
     <w:rsid w:val="00F950E6"/>
+  </w:style>
+  <w:style w:type="character" w:styleId="UnresolvedMention">
+    <w:name w:val="Unresolved Mention"/>
+    <w:basedOn w:val="DefaultParagraphFont"/>
+    <w:uiPriority w:val="99"/>
+    <w:semiHidden/>
+    <w:unhideWhenUsed/>
+    <w:rsid w:val="006522B6"/>
+    <w:rPr>
+      <w:color w:val="605E5C"/>
+      <w:shd w:val="clear" w:color="auto" w:fill="E1DFDD"/>
+    </w:rPr>
+  </w:style>
+  <w:style w:type="character" w:customStyle="1" w:styleId="Heading1Char">
+    <w:name w:val="Heading 1 Char"/>
+    <w:basedOn w:val="DefaultParagraphFont"/>
+    <w:link w:val="Heading1"/>
+    <w:uiPriority w:val="9"/>
+    <w:rsid w:val="00C579C5"/>
+    <w:rPr>
+      <w:rFonts w:asciiTheme="majorHAnsi" w:eastAsiaTheme="majorEastAsia" w:hAnsiTheme="majorHAnsi" w:cstheme="majorBidi"/>
+      <w:color w:val="2F5496" w:themeColor="accent1" w:themeShade="BF"/>
+      <w:sz w:val="32"/>
+      <w:szCs w:val="32"/>
+    </w:rPr>
+  </w:style>
+  <w:style w:type="paragraph" w:styleId="Title">
+    <w:name w:val="Title"/>
+    <w:basedOn w:val="Normal"/>
+    <w:next w:val="Normal"/>
+    <w:link w:val="TitleChar"/>
+    <w:uiPriority w:val="10"/>
+    <w:qFormat/>
+    <w:rsid w:val="00C579C5"/>
+    <w:pPr>
+      <w:spacing w:after="0" w:line="240" w:lineRule="auto"/>
+      <w:contextualSpacing/>
+    </w:pPr>
+    <w:rPr>
+      <w:rFonts w:asciiTheme="majorHAnsi" w:eastAsiaTheme="majorEastAsia" w:hAnsiTheme="majorHAnsi" w:cstheme="majorBidi"/>
+      <w:spacing w:val="-10"/>
+      <w:kern w:val="28"/>
+      <w:sz w:val="56"/>
+      <w:szCs w:val="56"/>
+    </w:rPr>
+  </w:style>
+  <w:style w:type="character" w:customStyle="1" w:styleId="TitleChar">
+    <w:name w:val="Title Char"/>
+    <w:basedOn w:val="DefaultParagraphFont"/>
+    <w:link w:val="Title"/>
+    <w:uiPriority w:val="10"/>
+    <w:rsid w:val="00C579C5"/>
+    <w:rPr>
+      <w:rFonts w:asciiTheme="majorHAnsi" w:eastAsiaTheme="majorEastAsia" w:hAnsiTheme="majorHAnsi" w:cstheme="majorBidi"/>
+      <w:spacing w:val="-10"/>
+      <w:kern w:val="28"/>
+      <w:sz w:val="56"/>
+      <w:szCs w:val="56"/>
+    </w:rPr>
+  </w:style>
+  <w:style w:type="character" w:customStyle="1" w:styleId="Heading2Char">
+    <w:name w:val="Heading 2 Char"/>
+    <w:basedOn w:val="DefaultParagraphFont"/>
+    <w:link w:val="Heading2"/>
+    <w:uiPriority w:val="9"/>
+    <w:rsid w:val="00C579C5"/>
+    <w:rPr>
+      <w:rFonts w:asciiTheme="majorHAnsi" w:eastAsiaTheme="majorEastAsia" w:hAnsiTheme="majorHAnsi" w:cstheme="majorBidi"/>
+      <w:color w:val="2F5496" w:themeColor="accent1" w:themeShade="BF"/>
+      <w:sz w:val="26"/>
+      <w:szCs w:val="26"/>
+    </w:rPr>
   </w:style>
 </w:styles>
 </file>

</xml_diff>